<commit_message>
added more wrong test data [wtd6]
</commit_message>
<xml_diff>
--- a/resources/ideal-images/Testfälle/falsche Testfälle/Vorlage19Bußgeldbescheid-Dortmund.docx
+++ b/resources/ideal-images/Testfälle/falsche Testfälle/Vorlage19Bußgeldbescheid-Dortmund.docx
@@ -1387,14 +1387,62 @@
                             <w:r>
                               <w:t xml:space="preserve">Geboren am </w:t>
                             </w:r>
-                            <w:fldSimple w:instr=" MERGEFIELD Geburtstag ">
+                            <w:r>
+                              <w:fldChar w:fldCharType="begin"/>
+                            </w:r>
+                            <w:r>
+                              <w:instrText xml:space="preserve"> MERGEFIELD Geburtstag </w:instrText>
+                            </w:r>
+                            <w:r>
+                              <w:fldChar w:fldCharType="separate"/>
+                            </w:r>
+                            <w:r>
+                              <w:rPr>
+                                <w:noProof/>
+                              </w:rPr>
+                              <w:t>20.04.2000</w:t>
+                            </w:r>
+                            <w:r>
+                              <w:rPr>
+                                <w:noProof/>
+                              </w:rPr>
+                              <w:fldChar w:fldCharType="end"/>
+                            </w:r>
+                          </w:p>
+                          <w:p>
+                            <w:pPr>
+                              <w:spacing w:after="0"/>
+                            </w:pPr>
+                          </w:p>
+                          <w:p>
+                            <w:pPr>
+                              <w:spacing w:after="0"/>
+                            </w:pPr>
+                            <w:r>
+                              <w:t xml:space="preserve">Sehr geehrter </w:t>
+                            </w:r>
+                            <w:fldSimple w:instr=" MERGEFIELD Anrede ">
                               <w:r>
                                 <w:rPr>
                                   <w:noProof/>
                                 </w:rPr>
-                                <w:t>20.04.2000</w:t>
+                                <w:t>Frau</w:t>
                               </w:r>
                             </w:fldSimple>
+                            <w:r>
+                              <w:t xml:space="preserve"> </w:t>
+                            </w:r>
+                            <w:fldSimple w:instr=" MERGEFIELD Nachname ">
+                              <w:r>
+                                <w:rPr>
+                                  <w:noProof/>
+                                </w:rPr>
+                                <w:t>Schneider</w:t>
+                              </w:r>
+                            </w:fldSimple>
+                            <w:r>
+                              <w:t>,</w:t>
+                            </w:r>
                           </w:p>
                           <w:p>
                             <w:pPr>
@@ -1406,67 +1454,6 @@
                               <w:spacing w:after="0"/>
                             </w:pPr>
                             <w:r>
-                              <w:t xml:space="preserve">Sehr geehrter </w:t>
-                            </w:r>
-                            <w:r>
-                              <w:fldChar w:fldCharType="begin"/>
-                            </w:r>
-                            <w:r>
-                              <w:instrText xml:space="preserve"> MERGEFIELD Anrede </w:instrText>
-                            </w:r>
-                            <w:r>
-                              <w:fldChar w:fldCharType="separate"/>
-                            </w:r>
-                            <w:r>
-                              <w:rPr>
-                                <w:noProof/>
-                              </w:rPr>
-                              <w:t>Frau</w:t>
-                            </w:r>
-                            <w:r>
-                              <w:rPr>
-                                <w:noProof/>
-                              </w:rPr>
-                              <w:fldChar w:fldCharType="end"/>
-                            </w:r>
-                            <w:r>
-                              <w:t xml:space="preserve"> </w:t>
-                            </w:r>
-                            <w:r>
-                              <w:fldChar w:fldCharType="begin"/>
-                            </w:r>
-                            <w:r>
-                              <w:instrText xml:space="preserve"> MERGEFIELD Nachname </w:instrText>
-                            </w:r>
-                            <w:r>
-                              <w:fldChar w:fldCharType="separate"/>
-                            </w:r>
-                            <w:r>
-                              <w:rPr>
-                                <w:noProof/>
-                              </w:rPr>
-                              <w:t>Schneider</w:t>
-                            </w:r>
-                            <w:r>
-                              <w:rPr>
-                                <w:noProof/>
-                              </w:rPr>
-                              <w:fldChar w:fldCharType="end"/>
-                            </w:r>
-                            <w:r>
-                              <w:t>,</w:t>
-                            </w:r>
-                          </w:p>
-                          <w:p>
-                            <w:pPr>
-                              <w:spacing w:after="0"/>
-                            </w:pPr>
-                          </w:p>
-                          <w:p>
-                            <w:pPr>
-                              <w:spacing w:after="0"/>
-                            </w:pPr>
-                            <w:r>
                               <w:t xml:space="preserve">Ihnen wird zur Last gelegt, am </w:t>
                             </w:r>
                             <w:r>
@@ -1475,39 +1462,26 @@
                             <w:r>
                               <w:t xml:space="preserve"> um </w:t>
                             </w:r>
-                            <w:r>
-                              <w:fldChar w:fldCharType="begin"/>
-                            </w:r>
-                            <w:r>
-                              <w:instrText xml:space="preserve"> MERGEFIELD Uhrzeit </w:instrText>
-                            </w:r>
-                            <w:r>
-                              <w:fldChar w:fldCharType="separate"/>
-                            </w:r>
-                            <w:r>
-                              <w:rPr>
-                                <w:noProof/>
-                              </w:rPr>
-                              <w:t>09</w:t>
-                            </w:r>
-                            <w:r>
-                              <w:rPr>
-                                <w:noProof/>
-                              </w:rPr>
-                              <w:t>.</w:t>
-                            </w:r>
-                            <w:r>
-                              <w:rPr>
-                                <w:noProof/>
-                              </w:rPr>
-                              <w:t>36</w:t>
-                            </w:r>
-                            <w:r>
-                              <w:rPr>
-                                <w:noProof/>
-                              </w:rPr>
-                              <w:fldChar w:fldCharType="end"/>
-                            </w:r>
+                            <w:fldSimple w:instr=" MERGEFIELD Uhrzeit ">
+                              <w:r>
+                                <w:rPr>
+                                  <w:noProof/>
+                                </w:rPr>
+                                <w:t>09</w:t>
+                              </w:r>
+                              <w:r>
+                                <w:rPr>
+                                  <w:noProof/>
+                                </w:rPr>
+                                <w:t>.</w:t>
+                              </w:r>
+                              <w:r>
+                                <w:rPr>
+                                  <w:noProof/>
+                                </w:rPr>
+                                <w:t>36</w:t>
+                              </w:r>
+                            </w:fldSimple>
                             <w:r>
                               <w:t xml:space="preserve"> Uhr in</w:t>
                             </w:r>
@@ -1520,41 +1494,26 @@
                             <w:r>
                               <w:t xml:space="preserve">n </w:t>
                             </w:r>
-                            <w:r>
-                              <w:fldChar w:fldCharType="begin"/>
-                            </w:r>
-                            <w:r>
-                              <w:instrText xml:space="preserve"> MERGEFIELD Kennzeichen </w:instrText>
-                            </w:r>
-                            <w:r>
-                              <w:fldChar w:fldCharType="separate"/>
-                            </w:r>
-                            <w:r>
-                              <w:rPr>
-                                <w:noProof/>
-                              </w:rPr>
-                              <w:t>J</w:t>
-                            </w:r>
-                            <w:r>
-                              <w:rPr>
-                                <w:noProof/>
-                              </w:rPr>
-                              <w:t>0</w:t>
-                            </w:r>
-                            <w:bookmarkStart w:id="0" w:name="_GoBack"/>
-                            <w:bookmarkEnd w:id="0"/>
-                            <w:r>
-                              <w:rPr>
-                                <w:noProof/>
-                              </w:rPr>
-                              <w:t xml:space="preserve"> -S 4953</w:t>
-                            </w:r>
-                            <w:r>
-                              <w:rPr>
-                                <w:noProof/>
-                              </w:rPr>
-                              <w:fldChar w:fldCharType="end"/>
-                            </w:r>
+                            <w:fldSimple w:instr=" MERGEFIELD Kennzeichen ">
+                              <w:r>
+                                <w:rPr>
+                                  <w:noProof/>
+                                </w:rPr>
+                                <w:t>J</w:t>
+                              </w:r>
+                              <w:r>
+                                <w:rPr>
+                                  <w:noProof/>
+                                </w:rPr>
+                                <w:t>0</w:t>
+                              </w:r>
+                              <w:r>
+                                <w:rPr>
+                                  <w:noProof/>
+                                </w:rPr>
+                                <w:t xml:space="preserve"> -S 4953</w:t>
+                              </w:r>
+                            </w:fldSimple>
                             <w:r>
                               <w:t xml:space="preserve">, </w:t>
                             </w:r>
@@ -1798,10 +1757,46 @@
                                   </w:pPr>
                                   <w:r>
                                     <w:rPr>
+                                      <w:sz w:val="20"/>
+                                      <w:szCs w:val="20"/>
+                                    </w:rPr>
+                                    <w:fldChar w:fldCharType="begin"/>
+                                  </w:r>
+                                  <w:r>
+                                    <w:rPr>
+                                      <w:sz w:val="20"/>
+                                      <w:szCs w:val="20"/>
+                                    </w:rPr>
+                                    <w:instrText xml:space="preserve"> MERGEFIELD Verwarngeld </w:instrText>
+                                  </w:r>
+                                  <w:r>
+                                    <w:rPr>
+                                      <w:sz w:val="20"/>
+                                      <w:szCs w:val="20"/>
+                                    </w:rPr>
+                                    <w:fldChar w:fldCharType="separate"/>
+                                  </w:r>
+                                  <w:r>
+                                    <w:rPr>
+                                      <w:noProof/>
+                                      <w:sz w:val="20"/>
+                                      <w:szCs w:val="20"/>
+                                    </w:rPr>
+                                    <w:t>1.475,00</w:t>
+                                  </w:r>
+                                  <w:r>
+                                    <w:rPr>
+                                      <w:sz w:val="20"/>
+                                      <w:szCs w:val="20"/>
+                                    </w:rPr>
+                                    <w:fldChar w:fldCharType="end"/>
+                                  </w:r>
+                                  <w:r>
+                                    <w:rPr>
                                       <w:sz w:val="18"/>
                                       <w:szCs w:val="18"/>
                                     </w:rPr>
-                                    <w:t>40,00 EUR</w:t>
+                                    <w:t xml:space="preserve"> EUR</w:t>
                                   </w:r>
                                 </w:p>
                               </w:tc>
@@ -2021,6 +2016,13 @@
                                       <w:sz w:val="20"/>
                                       <w:szCs w:val="20"/>
                                     </w:rPr>
+                                    <w:t xml:space="preserve"> </w:t>
+                                  </w:r>
+                                  <w:r>
+                                    <w:rPr>
+                                      <w:sz w:val="20"/>
+                                      <w:szCs w:val="20"/>
+                                    </w:rPr>
                                     <w:t>EUR</w:t>
                                   </w:r>
                                 </w:p>
@@ -2180,7 +2182,35 @@
                                       <w:sz w:val="20"/>
                                       <w:szCs w:val="20"/>
                                     </w:rPr>
-                                    <w:t>25,00 EUR</w:t>
+                                    <w:t>2</w:t>
+                                  </w:r>
+                                  <w:r>
+                                    <w:rPr>
+                                      <w:sz w:val="20"/>
+                                      <w:szCs w:val="20"/>
+                                    </w:rPr>
+                                    <w:t>1</w:t>
+                                  </w:r>
+                                  <w:r>
+                                    <w:rPr>
+                                      <w:sz w:val="20"/>
+                                      <w:szCs w:val="20"/>
+                                    </w:rPr>
+                                    <w:t>,</w:t>
+                                  </w:r>
+                                  <w:r>
+                                    <w:rPr>
+                                      <w:sz w:val="20"/>
+                                      <w:szCs w:val="20"/>
+                                    </w:rPr>
+                                    <w:t>5</w:t>
+                                  </w:r>
+                                  <w:r>
+                                    <w:rPr>
+                                      <w:sz w:val="20"/>
+                                      <w:szCs w:val="20"/>
+                                    </w:rPr>
+                                    <w:t>0 EUR</w:t>
                                   </w:r>
                                 </w:p>
                               </w:tc>
@@ -2394,6 +2424,8 @@
                                     </w:rPr>
                                     <w:fldChar w:fldCharType="end"/>
                                   </w:r>
+                                  <w:bookmarkStart w:id="0" w:name="_GoBack"/>
+                                  <w:bookmarkEnd w:id="0"/>
                                   <w:r>
                                     <w:rPr>
                                       <w:b/>
@@ -2401,7 +2433,7 @@
                                       <w:sz w:val="20"/>
                                       <w:szCs w:val="20"/>
                                     </w:rPr>
-                                    <w:t xml:space="preserve"> EUR</w:t>
+                                    <w:t>EUR</w:t>
                                   </w:r>
                                 </w:p>
                               </w:tc>
@@ -2443,7 +2475,11 @@
           </mc:Choice>
           <mc:Fallback>
             <w:pict>
-              <v:shape w14:anchorId="5580043B" id="Textfeld 1" o:spid="_x0000_s1028" type="#_x0000_t202" style="position:absolute;margin-left:-19.8pt;margin-top:279.6pt;width:531pt;height:429.6pt;z-index:251649024;visibility:visible;mso-wrap-style:square;mso-width-percent:0;mso-height-percent:0;mso-wrap-distance-left:9pt;mso-wrap-distance-top:0;mso-wrap-distance-right:9pt;mso-wrap-distance-bottom:0;mso-position-horizontal:absolute;mso-position-horizontal-relative:text;mso-position-vertical:absolute;mso-position-vertical-relative:text;mso-width-percent:0;mso-height-percent:0;mso-width-relative:margin;mso-height-relative:margin;v-text-anchor:top" o:gfxdata="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" fillcolor="white [3201]" strokecolor="white [3212]" strokeweight=".5pt">
+              <v:shapetype w14:anchorId="5580043B" id="_x0000_t202" coordsize="21600,21600" o:spt="202" path="m,l,21600r21600,l21600,xe">
+                <v:stroke joinstyle="miter"/>
+                <v:path gradientshapeok="t" o:connecttype="rect"/>
+              </v:shapetype>
+              <v:shape id="Textfeld 1" o:spid="_x0000_s1028" type="#_x0000_t202" style="position:absolute;margin-left:-19.8pt;margin-top:279.6pt;width:531pt;height:429.6pt;z-index:251649024;visibility:visible;mso-wrap-style:square;mso-width-percent:0;mso-height-percent:0;mso-wrap-distance-left:9pt;mso-wrap-distance-top:0;mso-wrap-distance-right:9pt;mso-wrap-distance-bottom:0;mso-position-horizontal:absolute;mso-position-horizontal-relative:text;mso-position-vertical:absolute;mso-position-vertical-relative:text;mso-width-percent:0;mso-height-percent:0;mso-width-relative:margin;mso-height-relative:margin;v-text-anchor:top" o:gfxdata="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" fillcolor="white [3201]" strokecolor="white [3212]" strokeweight=".5pt">
                 <v:textbox>
                   <w:txbxContent>
                     <w:p>
@@ -2453,14 +2489,27 @@
                       <w:r>
                         <w:t xml:space="preserve">Geboren am </w:t>
                       </w:r>
-                      <w:fldSimple w:instr=" MERGEFIELD Geburtstag ">
-                        <w:r>
-                          <w:rPr>
-                            <w:noProof/>
-                          </w:rPr>
-                          <w:t>20.04.2000</w:t>
-                        </w:r>
-                      </w:fldSimple>
+                      <w:r>
+                        <w:fldChar w:fldCharType="begin"/>
+                      </w:r>
+                      <w:r>
+                        <w:instrText xml:space="preserve"> MERGEFIELD Geburtstag </w:instrText>
+                      </w:r>
+                      <w:r>
+                        <w:fldChar w:fldCharType="separate"/>
+                      </w:r>
+                      <w:r>
+                        <w:rPr>
+                          <w:noProof/>
+                        </w:rPr>
+                        <w:t>20.04.2000</w:t>
+                      </w:r>
+                      <w:r>
+                        <w:rPr>
+                          <w:noProof/>
+                        </w:rPr>
+                        <w:fldChar w:fldCharType="end"/>
+                      </w:r>
                     </w:p>
                     <w:p>
                       <w:pPr>
@@ -2474,51 +2523,25 @@
                       <w:r>
                         <w:t xml:space="preserve">Sehr geehrter </w:t>
                       </w:r>
-                      <w:r>
-                        <w:fldChar w:fldCharType="begin"/>
-                      </w:r>
-                      <w:r>
-                        <w:instrText xml:space="preserve"> MERGEFIELD Anrede </w:instrText>
-                      </w:r>
-                      <w:r>
-                        <w:fldChar w:fldCharType="separate"/>
-                      </w:r>
-                      <w:r>
-                        <w:rPr>
-                          <w:noProof/>
-                        </w:rPr>
-                        <w:t>Frau</w:t>
-                      </w:r>
-                      <w:r>
-                        <w:rPr>
-                          <w:noProof/>
-                        </w:rPr>
-                        <w:fldChar w:fldCharType="end"/>
-                      </w:r>
+                      <w:fldSimple w:instr=" MERGEFIELD Anrede ">
+                        <w:r>
+                          <w:rPr>
+                            <w:noProof/>
+                          </w:rPr>
+                          <w:t>Frau</w:t>
+                        </w:r>
+                      </w:fldSimple>
                       <w:r>
                         <w:t xml:space="preserve"> </w:t>
                       </w:r>
-                      <w:r>
-                        <w:fldChar w:fldCharType="begin"/>
-                      </w:r>
-                      <w:r>
-                        <w:instrText xml:space="preserve"> MERGEFIELD Nachname </w:instrText>
-                      </w:r>
-                      <w:r>
-                        <w:fldChar w:fldCharType="separate"/>
-                      </w:r>
-                      <w:r>
-                        <w:rPr>
-                          <w:noProof/>
-                        </w:rPr>
-                        <w:t>Schneider</w:t>
-                      </w:r>
-                      <w:r>
-                        <w:rPr>
-                          <w:noProof/>
-                        </w:rPr>
-                        <w:fldChar w:fldCharType="end"/>
-                      </w:r>
+                      <w:fldSimple w:instr=" MERGEFIELD Nachname ">
+                        <w:r>
+                          <w:rPr>
+                            <w:noProof/>
+                          </w:rPr>
+                          <w:t>Schneider</w:t>
+                        </w:r>
+                      </w:fldSimple>
                       <w:r>
                         <w:t>,</w:t>
                       </w:r>
@@ -2541,39 +2564,26 @@
                       <w:r>
                         <w:t xml:space="preserve"> um </w:t>
                       </w:r>
-                      <w:r>
-                        <w:fldChar w:fldCharType="begin"/>
-                      </w:r>
-                      <w:r>
-                        <w:instrText xml:space="preserve"> MERGEFIELD Uhrzeit </w:instrText>
-                      </w:r>
-                      <w:r>
-                        <w:fldChar w:fldCharType="separate"/>
-                      </w:r>
-                      <w:r>
-                        <w:rPr>
-                          <w:noProof/>
-                        </w:rPr>
-                        <w:t>09</w:t>
-                      </w:r>
-                      <w:r>
-                        <w:rPr>
-                          <w:noProof/>
-                        </w:rPr>
-                        <w:t>.</w:t>
-                      </w:r>
-                      <w:r>
-                        <w:rPr>
-                          <w:noProof/>
-                        </w:rPr>
-                        <w:t>36</w:t>
-                      </w:r>
-                      <w:r>
-                        <w:rPr>
-                          <w:noProof/>
-                        </w:rPr>
-                        <w:fldChar w:fldCharType="end"/>
-                      </w:r>
+                      <w:fldSimple w:instr=" MERGEFIELD Uhrzeit ">
+                        <w:r>
+                          <w:rPr>
+                            <w:noProof/>
+                          </w:rPr>
+                          <w:t>09</w:t>
+                        </w:r>
+                        <w:r>
+                          <w:rPr>
+                            <w:noProof/>
+                          </w:rPr>
+                          <w:t>.</w:t>
+                        </w:r>
+                        <w:r>
+                          <w:rPr>
+                            <w:noProof/>
+                          </w:rPr>
+                          <w:t>36</w:t>
+                        </w:r>
+                      </w:fldSimple>
                       <w:r>
                         <w:t xml:space="preserve"> Uhr in</w:t>
                       </w:r>
@@ -2586,41 +2596,26 @@
                       <w:r>
                         <w:t xml:space="preserve">n </w:t>
                       </w:r>
-                      <w:r>
-                        <w:fldChar w:fldCharType="begin"/>
-                      </w:r>
-                      <w:r>
-                        <w:instrText xml:space="preserve"> MERGEFIELD Kennzeichen </w:instrText>
-                      </w:r>
-                      <w:r>
-                        <w:fldChar w:fldCharType="separate"/>
-                      </w:r>
-                      <w:r>
-                        <w:rPr>
-                          <w:noProof/>
-                        </w:rPr>
-                        <w:t>J</w:t>
-                      </w:r>
-                      <w:r>
-                        <w:rPr>
-                          <w:noProof/>
-                        </w:rPr>
-                        <w:t>0</w:t>
-                      </w:r>
-                      <w:bookmarkStart w:id="1" w:name="_GoBack"/>
-                      <w:bookmarkEnd w:id="1"/>
-                      <w:r>
-                        <w:rPr>
-                          <w:noProof/>
-                        </w:rPr>
-                        <w:t xml:space="preserve"> -S 4953</w:t>
-                      </w:r>
-                      <w:r>
-                        <w:rPr>
-                          <w:noProof/>
-                        </w:rPr>
-                        <w:fldChar w:fldCharType="end"/>
-                      </w:r>
+                      <w:fldSimple w:instr=" MERGEFIELD Kennzeichen ">
+                        <w:r>
+                          <w:rPr>
+                            <w:noProof/>
+                          </w:rPr>
+                          <w:t>J</w:t>
+                        </w:r>
+                        <w:r>
+                          <w:rPr>
+                            <w:noProof/>
+                          </w:rPr>
+                          <w:t>0</w:t>
+                        </w:r>
+                        <w:r>
+                          <w:rPr>
+                            <w:noProof/>
+                          </w:rPr>
+                          <w:t xml:space="preserve"> -S 4953</w:t>
+                        </w:r>
+                      </w:fldSimple>
                       <w:r>
                         <w:t xml:space="preserve">, </w:t>
                       </w:r>
@@ -2864,10 +2859,46 @@
                             </w:pPr>
                             <w:r>
                               <w:rPr>
+                                <w:sz w:val="20"/>
+                                <w:szCs w:val="20"/>
+                              </w:rPr>
+                              <w:fldChar w:fldCharType="begin"/>
+                            </w:r>
+                            <w:r>
+                              <w:rPr>
+                                <w:sz w:val="20"/>
+                                <w:szCs w:val="20"/>
+                              </w:rPr>
+                              <w:instrText xml:space="preserve"> MERGEFIELD Verwarngeld </w:instrText>
+                            </w:r>
+                            <w:r>
+                              <w:rPr>
+                                <w:sz w:val="20"/>
+                                <w:szCs w:val="20"/>
+                              </w:rPr>
+                              <w:fldChar w:fldCharType="separate"/>
+                            </w:r>
+                            <w:r>
+                              <w:rPr>
+                                <w:noProof/>
+                                <w:sz w:val="20"/>
+                                <w:szCs w:val="20"/>
+                              </w:rPr>
+                              <w:t>1.475,00</w:t>
+                            </w:r>
+                            <w:r>
+                              <w:rPr>
+                                <w:sz w:val="20"/>
+                                <w:szCs w:val="20"/>
+                              </w:rPr>
+                              <w:fldChar w:fldCharType="end"/>
+                            </w:r>
+                            <w:r>
+                              <w:rPr>
                                 <w:sz w:val="18"/>
                                 <w:szCs w:val="18"/>
                               </w:rPr>
-                              <w:t>40,00 EUR</w:t>
+                              <w:t xml:space="preserve"> EUR</w:t>
                             </w:r>
                           </w:p>
                         </w:tc>
@@ -3087,6 +3118,13 @@
                                 <w:sz w:val="20"/>
                                 <w:szCs w:val="20"/>
                               </w:rPr>
+                              <w:t xml:space="preserve"> </w:t>
+                            </w:r>
+                            <w:r>
+                              <w:rPr>
+                                <w:sz w:val="20"/>
+                                <w:szCs w:val="20"/>
+                              </w:rPr>
                               <w:t>EUR</w:t>
                             </w:r>
                           </w:p>
@@ -3246,7 +3284,35 @@
                                 <w:sz w:val="20"/>
                                 <w:szCs w:val="20"/>
                               </w:rPr>
-                              <w:t>25,00 EUR</w:t>
+                              <w:t>2</w:t>
+                            </w:r>
+                            <w:r>
+                              <w:rPr>
+                                <w:sz w:val="20"/>
+                                <w:szCs w:val="20"/>
+                              </w:rPr>
+                              <w:t>1</w:t>
+                            </w:r>
+                            <w:r>
+                              <w:rPr>
+                                <w:sz w:val="20"/>
+                                <w:szCs w:val="20"/>
+                              </w:rPr>
+                              <w:t>,</w:t>
+                            </w:r>
+                            <w:r>
+                              <w:rPr>
+                                <w:sz w:val="20"/>
+                                <w:szCs w:val="20"/>
+                              </w:rPr>
+                              <w:t>5</w:t>
+                            </w:r>
+                            <w:r>
+                              <w:rPr>
+                                <w:sz w:val="20"/>
+                                <w:szCs w:val="20"/>
+                              </w:rPr>
+                              <w:t>0 EUR</w:t>
                             </w:r>
                           </w:p>
                         </w:tc>
@@ -3460,6 +3526,8 @@
                               </w:rPr>
                               <w:fldChar w:fldCharType="end"/>
                             </w:r>
+                            <w:bookmarkStart w:id="1" w:name="_GoBack"/>
+                            <w:bookmarkEnd w:id="1"/>
                             <w:r>
                               <w:rPr>
                                 <w:b/>
@@ -3467,7 +3535,7 @@
                                 <w:sz w:val="20"/>
                                 <w:szCs w:val="20"/>
                               </w:rPr>
-                              <w:t xml:space="preserve"> EUR</w:t>
+                              <w:t>EUR</w:t>
                             </w:r>
                           </w:p>
                         </w:tc>
@@ -5804,6 +5872,9 @@
   <wne:recipientData>
     <wne:active wne:val="1"/>
     <wne:hash wne:val="1379251556"/>
+  </wne:recipientData>
+  <wne:recipientData>
+    <wne:active wne:val="1"/>
   </wne:recipientData>
 </wne:recipients>
 </file>
@@ -7488,7 +7559,7 @@
 </file>
 
 <file path=customXml/itemProps2.xml><?xml version="1.0" encoding="utf-8"?>
-<ds:datastoreItem xmlns:ds="http://schemas.openxmlformats.org/officeDocument/2006/customXml" ds:itemID="{87EF64E7-107E-4FA9-8CA1-28879FAB15E3}">
+<ds:datastoreItem xmlns:ds="http://schemas.openxmlformats.org/officeDocument/2006/customXml" ds:itemID="{9F65F811-C3A5-4537-B1B9-E6CAD2F51DBB}">
   <ds:schemaRefs>
     <ds:schemaRef ds:uri="http://schemas.openxmlformats.org/officeDocument/2006/bibliography"/>
   </ds:schemaRefs>

</xml_diff>